<commit_message>
ABJ 14 geschrieben und ABJ 12 korrigiert
</commit_message>
<xml_diff>
--- a/Arbeitsjournal/2025/KW12/Arbeitsjournal Vorlage.docx
+++ b/Arbeitsjournal/2025/KW12/Arbeitsjournal Vorlage.docx
@@ -1029,6 +1029,9 @@
             <w:shd w:val="clear" w:color="auto" w:fill="B4C6E7" w:themeFill="accent1" w:themeFillTint="66"/>
           </w:tcPr>
           <w:p>
+            <w:pPr>
+              <w:jc w:val="center"/>
+            </w:pPr>
             <w:bookmarkStart w:id="1" w:name="_Hlk145339232"/>
             <w:bookmarkEnd w:id="0"/>
             <w:r>
@@ -1036,14 +1039,17 @@
             </w:r>
           </w:p>
           <w:p>
+            <w:pPr>
+              <w:jc w:val="center"/>
+            </w:pPr>
             <w:r>
               <w:t>17.03.2025</w:t>
             </w:r>
           </w:p>
           <w:p>
-            <w:r>
-              <w:t xml:space="preserve">     </w:t>
-            </w:r>
+            <w:pPr>
+              <w:jc w:val="center"/>
+            </w:pPr>
             <w:r>
               <w:t>TBZ</w:t>
             </w:r>
@@ -1155,19 +1161,25 @@
             <w:shd w:val="clear" w:color="auto" w:fill="B4C6E7" w:themeFill="accent1" w:themeFillTint="66"/>
           </w:tcPr>
           <w:p>
+            <w:pPr>
+              <w:jc w:val="center"/>
+            </w:pPr>
             <w:r>
               <w:t>Dienstag</w:t>
             </w:r>
           </w:p>
           <w:p>
+            <w:pPr>
+              <w:jc w:val="center"/>
+            </w:pPr>
             <w:r>
               <w:t>18.03.2025</w:t>
             </w:r>
           </w:p>
           <w:p>
-            <w:r>
-              <w:t xml:space="preserve">     </w:t>
-            </w:r>
+            <w:pPr>
+              <w:jc w:val="center"/>
+            </w:pPr>
             <w:r>
               <w:t>TBZ</w:t>
             </w:r>
@@ -1269,18 +1281,27 @@
             <w:shd w:val="clear" w:color="auto" w:fill="B4C6E7" w:themeFill="accent1" w:themeFillTint="66"/>
           </w:tcPr>
           <w:p>
+            <w:pPr>
+              <w:jc w:val="center"/>
+            </w:pPr>
             <w:r>
               <w:t>Mittwoch</w:t>
             </w:r>
           </w:p>
           <w:p>
+            <w:pPr>
+              <w:jc w:val="center"/>
+            </w:pPr>
             <w:r>
               <w:t>19.03.2025</w:t>
             </w:r>
           </w:p>
           <w:p>
-            <w:r>
-              <w:t xml:space="preserve">     NY</w:t>
+            <w:pPr>
+              <w:jc w:val="center"/>
+            </w:pPr>
+            <w:r>
+              <w:t>NY</w:t>
             </w:r>
           </w:p>
         </w:tc>
@@ -1302,25 +1323,9 @@
             </w:r>
           </w:p>
           <w:p>
-            <w:pPr>
-              <w:rPr>
-                <w:lang w:val="en-US"/>
-              </w:rPr>
-            </w:pPr>
-            <w:r>
-              <w:rPr>
-                <w:lang w:val="en-US"/>
-              </w:rPr>
-              <w:t xml:space="preserve">Wordle Game Challenge </w:t>
-            </w:r>
-            <w:proofErr w:type="spellStart"/>
-            <w:r>
-              <w:rPr>
-                <w:lang w:val="en-US"/>
-              </w:rPr>
-              <w:t>programmiert</w:t>
-            </w:r>
-            <w:proofErr w:type="spellEnd"/>
+            <w:r>
+              <w:t>Wordle Game Challenge programmiert</w:t>
+            </w:r>
           </w:p>
           <w:p>
             <w:pPr>
@@ -1397,18 +1402,27 @@
             <w:shd w:val="clear" w:color="auto" w:fill="B4C6E7" w:themeFill="accent1" w:themeFillTint="66"/>
           </w:tcPr>
           <w:p>
+            <w:pPr>
+              <w:jc w:val="center"/>
+            </w:pPr>
             <w:r>
               <w:t>Donnerstag</w:t>
             </w:r>
           </w:p>
           <w:p>
+            <w:pPr>
+              <w:jc w:val="center"/>
+            </w:pPr>
             <w:r>
               <w:t>20.03.2025</w:t>
             </w:r>
           </w:p>
           <w:p>
-            <w:r>
-              <w:t xml:space="preserve">     NY</w:t>
+            <w:pPr>
+              <w:jc w:val="center"/>
+            </w:pPr>
+            <w:r>
+              <w:t>NY</w:t>
             </w:r>
           </w:p>
         </w:tc>
@@ -1500,18 +1514,27 @@
             <w:shd w:val="clear" w:color="auto" w:fill="B4C6E7" w:themeFill="accent1" w:themeFillTint="66"/>
           </w:tcPr>
           <w:p>
+            <w:pPr>
+              <w:jc w:val="center"/>
+            </w:pPr>
             <w:r>
               <w:t>Freitag</w:t>
             </w:r>
           </w:p>
           <w:p>
+            <w:pPr>
+              <w:jc w:val="center"/>
+            </w:pPr>
             <w:r>
               <w:t>21.03.2025</w:t>
             </w:r>
           </w:p>
           <w:p>
-            <w:r>
-              <w:t xml:space="preserve">     NY</w:t>
+            <w:pPr>
+              <w:jc w:val="center"/>
+            </w:pPr>
+            <w:r>
+              <w:t>NY</w:t>
             </w:r>
           </w:p>
         </w:tc>
@@ -1533,6 +1556,11 @@
             </w:r>
           </w:p>
           <w:p>
+            <w:r>
+              <w:t>Installation von den Tools welche wir brauchen</w:t>
+            </w:r>
+          </w:p>
+          <w:p>
             <w:pPr>
               <w:rPr>
                 <w:b/>
@@ -1557,7 +1585,18 @@
               <w:jc w:val="right"/>
             </w:pPr>
             <w:r>
-              <w:t>504</w:t>
+              <w:t>3</w:t>
+            </w:r>
+            <w:r>
+              <w:t>04</w:t>
+            </w:r>
+          </w:p>
+          <w:p>
+            <w:pPr>
+              <w:jc w:val="right"/>
+            </w:pPr>
+            <w:r>
+              <w:t>200</w:t>
             </w:r>
           </w:p>
           <w:p>
@@ -1645,6 +1684,11 @@
       </w:r>
     </w:p>
     <w:p>
+      <w:r>
+        <w:t>Diese Woche haben wir uns in der Mathematik mit linearen Funktionen beschäftigt, wie in den letzten paar Wochen. Da wir nächste Woche die Prüfung über das Thema lineare Funktionen haben, mussten wir uns dieses Mal etwas mehr anstrengen als sonst. Nächste Woche haben wir auch den Backend-ÜK. Bei dem müssen wir mental auch 100 % immer dabei sein. Trotzdem war diese Woche nicht sehr anstrengend.</w:t>
+      </w:r>
+    </w:p>
+    <w:p>
       <w:pPr>
         <w:rPr>
           <w:color w:val="8EAADB" w:themeColor="accent1" w:themeTint="99"/>
@@ -1654,7 +1698,7 @@
         </w:rPr>
       </w:pPr>
       <w:r>
-        <w:t>Diese Woche haben wir uns in der Mathematik mit linearen Funktionen beschäftigt, wie in den letzten paar Wochen. Da wir nächste Woche die Prüfung über das Thema lineare Funktionen haben, mussten wir uns dieses Mal etwas mehr anstrengen als sonst. Nächste Woche haben wir auch den Backend-ÜK. Bei dem müssen wir mental auch 100 % immer dabei sein. Trotzdem war diese Woche nicht sehr anstrengend.</w:t>
+        <w:t>Ich habe keine Ahnung was wir vor 2 Wochen gemacht haben es tut mir leid aber in Zukunft werde ich darauf schauen dass ich die aktuelle Woche dokumentiere und nicht voraus schaue.</w:t>
       </w:r>
     </w:p>
     <w:p>
@@ -1759,29 +1803,12 @@
       </w:r>
     </w:p>
     <w:p>
-      <w:pPr>
-        <w:rPr>
-          <w:lang w:val="fr-CH"/>
-        </w:rPr>
-      </w:pPr>
       <w:r>
         <w:t>Mir geht es gut. Mit Kollegen läuft auch alles gut.</w:t>
       </w:r>
     </w:p>
-    <w:p>
-      <w:pPr>
-        <w:rPr>
-          <w:lang w:val="fr-CH"/>
-        </w:rPr>
-      </w:pPr>
-    </w:p>
-    <w:p>
-      <w:pPr>
-        <w:rPr>
-          <w:lang w:val="fr-CH"/>
-        </w:rPr>
-      </w:pPr>
-    </w:p>
+    <w:p/>
+    <w:p/>
     <w:p/>
     <w:p>
       <w:pPr>
@@ -2860,6 +2887,30 @@
 </file>
 
 <file path=customXml/item1.xml><?xml version="1.0" encoding="utf-8"?>
+<?mso-contentType ?>
+<FormTemplates xmlns="http://schemas.microsoft.com/sharepoint/v3/contenttype/forms">
+  <Display>DocumentLibraryForm</Display>
+  <Edit>DocumentLibraryForm</Edit>
+  <New>DocumentLibraryForm</New>
+</FormTemplates>
+</file>
+
+<file path=customXml/item2.xml><?xml version="1.0" encoding="utf-8"?>
+<p:properties xmlns:p="http://schemas.microsoft.com/office/2006/metadata/properties" xmlns:xsi="http://www.w3.org/2001/XMLSchema-instance" xmlns:pc="http://schemas.microsoft.com/office/infopath/2007/PartnerControls">
+  <documentManagement>
+    <test xmlns="a89aceca-fff1-4acb-93a5-9ad8ebd1f9ca" xsi:nil="true"/>
+    <Officekompetenzen xmlns="a89aceca-fff1-4acb-93a5-9ad8ebd1f9ca" xsi:nil="true"/>
+    <Officekompetenzen_x00dc_bungen xmlns="a89aceca-fff1-4acb-93a5-9ad8ebd1f9ca" xsi:nil="true"/>
+    <TaxCatchAll xmlns="e44a9747-7dd0-4f64-a73f-744242a42e6e" xsi:nil="true"/>
+    <lcf76f155ced4ddcb4097134ff3c332f xmlns="a89aceca-fff1-4acb-93a5-9ad8ebd1f9ca">
+      <Terms xmlns="http://schemas.microsoft.com/office/infopath/2007/PartnerControls"/>
+    </lcf76f155ced4ddcb4097134ff3c332f>
+    <WochenR_x00fc_ckblick xmlns="a89aceca-fff1-4acb-93a5-9ad8ebd1f9ca" xsi:nil="true"/>
+  </documentManagement>
+</p:properties>
+</file>
+
+<file path=customXml/item3.xml><?xml version="1.0" encoding="utf-8"?>
 <ct:contentTypeSchema xmlns:ct="http://schemas.microsoft.com/office/2006/metadata/contentType" xmlns:ma="http://schemas.microsoft.com/office/2006/metadata/properties/metaAttributes" ct:_="" ma:_="" ma:contentTypeName="Dokument" ma:contentTypeID="0x01010019FA6DCA9EA21140BD12C0FF6DF679DB" ma:contentTypeVersion="17" ma:contentTypeDescription="Ein neues Dokument erstellen." ma:contentTypeScope="" ma:versionID="8a5d5dee150580738e0107af03c8b6f3">
   <xsd:schema xmlns:xsd="http://www.w3.org/2001/XMLSchema" xmlns:xs="http://www.w3.org/2001/XMLSchema" xmlns:p="http://schemas.microsoft.com/office/2006/metadata/properties" xmlns:ns2="e44a9747-7dd0-4f64-a73f-744242a42e6e" xmlns:ns3="a89aceca-fff1-4acb-93a5-9ad8ebd1f9ca" targetNamespace="http://schemas.microsoft.com/office/2006/metadata/properties" ma:root="true" ma:fieldsID="81023c8d53d325720340c18c14349c26" ns2:_="" ns3:_="">
     <xsd:import namespace="e44a9747-7dd0-4f64-a73f-744242a42e6e"/>
@@ -3114,31 +3165,26 @@
 </ct:contentTypeSchema>
 </file>
 
-<file path=customXml/item2.xml><?xml version="1.0" encoding="utf-8"?>
-<p:properties xmlns:p="http://schemas.microsoft.com/office/2006/metadata/properties" xmlns:xsi="http://www.w3.org/2001/XMLSchema-instance" xmlns:pc="http://schemas.microsoft.com/office/infopath/2007/PartnerControls">
-  <documentManagement>
-    <test xmlns="a89aceca-fff1-4acb-93a5-9ad8ebd1f9ca" xsi:nil="true"/>
-    <Officekompetenzen xmlns="a89aceca-fff1-4acb-93a5-9ad8ebd1f9ca" xsi:nil="true"/>
-    <Officekompetenzen_x00dc_bungen xmlns="a89aceca-fff1-4acb-93a5-9ad8ebd1f9ca" xsi:nil="true"/>
-    <TaxCatchAll xmlns="e44a9747-7dd0-4f64-a73f-744242a42e6e" xsi:nil="true"/>
-    <lcf76f155ced4ddcb4097134ff3c332f xmlns="a89aceca-fff1-4acb-93a5-9ad8ebd1f9ca">
-      <Terms xmlns="http://schemas.microsoft.com/office/infopath/2007/PartnerControls"/>
-    </lcf76f155ced4ddcb4097134ff3c332f>
-    <WochenR_x00fc_ckblick xmlns="a89aceca-fff1-4acb-93a5-9ad8ebd1f9ca" xsi:nil="true"/>
-  </documentManagement>
-</p:properties>
+<file path=customXml/itemProps1.xml><?xml version="1.0" encoding="utf-8"?>
+<ds:datastoreItem xmlns:ds="http://schemas.openxmlformats.org/officeDocument/2006/customXml" ds:itemID="{53BE9104-2114-4375-AE85-19E83232EAE2}">
+  <ds:schemaRefs>
+    <ds:schemaRef ds:uri="http://schemas.microsoft.com/sharepoint/v3/contenttype/forms"/>
+  </ds:schemaRefs>
+</ds:datastoreItem>
 </file>
 
-<file path=customXml/item3.xml><?xml version="1.0" encoding="utf-8"?>
-<?mso-contentType ?>
-<FormTemplates xmlns="http://schemas.microsoft.com/sharepoint/v3/contenttype/forms">
-  <Display>DocumentLibraryForm</Display>
-  <Edit>DocumentLibraryForm</Edit>
-  <New>DocumentLibraryForm</New>
-</FormTemplates>
+<file path=customXml/itemProps2.xml><?xml version="1.0" encoding="utf-8"?>
+<ds:datastoreItem xmlns:ds="http://schemas.openxmlformats.org/officeDocument/2006/customXml" ds:itemID="{17CC6626-18FB-412F-9AF3-259BD812C9B0}">
+  <ds:schemaRefs>
+    <ds:schemaRef ds:uri="http://schemas.microsoft.com/office/2006/metadata/properties"/>
+    <ds:schemaRef ds:uri="http://schemas.microsoft.com/office/infopath/2007/PartnerControls"/>
+    <ds:schemaRef ds:uri="a89aceca-fff1-4acb-93a5-9ad8ebd1f9ca"/>
+    <ds:schemaRef ds:uri="e44a9747-7dd0-4f64-a73f-744242a42e6e"/>
+  </ds:schemaRefs>
+</ds:datastoreItem>
 </file>
 
-<file path=customXml/itemProps1.xml><?xml version="1.0" encoding="utf-8"?>
+<file path=customXml/itemProps3.xml><?xml version="1.0" encoding="utf-8"?>
 <ds:datastoreItem xmlns:ds="http://schemas.openxmlformats.org/officeDocument/2006/customXml" ds:itemID="{B58BF8D7-E553-4C06-B49D-D1BCEEAC5133}">
   <ds:schemaRefs>
     <ds:schemaRef ds:uri="http://schemas.microsoft.com/office/2006/metadata/contentType"/>
@@ -3155,23 +3201,4 @@
     <ds:schemaRef ds:uri="http://schemas.microsoft.com/internal/obd"/>
   </ds:schemaRefs>
 </ds:datastoreItem>
-</file>
-
-<file path=customXml/itemProps2.xml><?xml version="1.0" encoding="utf-8"?>
-<ds:datastoreItem xmlns:ds="http://schemas.openxmlformats.org/officeDocument/2006/customXml" ds:itemID="{17CC6626-18FB-412F-9AF3-259BD812C9B0}">
-  <ds:schemaRefs>
-    <ds:schemaRef ds:uri="http://schemas.microsoft.com/office/2006/metadata/properties"/>
-    <ds:schemaRef ds:uri="http://schemas.microsoft.com/office/infopath/2007/PartnerControls"/>
-    <ds:schemaRef ds:uri="a89aceca-fff1-4acb-93a5-9ad8ebd1f9ca"/>
-    <ds:schemaRef ds:uri="e44a9747-7dd0-4f64-a73f-744242a42e6e"/>
-  </ds:schemaRefs>
-</ds:datastoreItem>
-</file>
-
-<file path=customXml/itemProps3.xml><?xml version="1.0" encoding="utf-8"?>
-<ds:datastoreItem xmlns:ds="http://schemas.openxmlformats.org/officeDocument/2006/customXml" ds:itemID="{53BE9104-2114-4375-AE85-19E83232EAE2}">
-  <ds:schemaRefs>
-    <ds:schemaRef ds:uri="http://schemas.microsoft.com/sharepoint/v3/contenttype/forms"/>
-  </ds:schemaRefs>
-</ds:datastoreItem>
 </file>
</xml_diff>